<commit_message>
Update of some things :family: and écrit dans le DOC
</commit_message>
<xml_diff>
--- a/HW5 design/HW 5.docx
+++ b/HW5 design/HW 5.docx
@@ -1,10 +1,11 @@
 
 <file path=word/document.xml><?xml version="1.0" encoding="utf-8"?>
-<w:document xmlns:wpc="http://schemas.microsoft.com/office/word/2010/wordprocessingCanvas" xmlns:cx="http://schemas.microsoft.com/office/drawing/2014/chartex" xmlns:cx1="http://schemas.microsoft.com/office/drawing/2015/9/8/chartex" xmlns:cx2="http://schemas.microsoft.com/office/drawing/2015/10/21/chartex" xmlns:cx3="http://schemas.microsoft.com/office/drawing/2016/5/9/chartex" xmlns:cx4="http://schemas.microsoft.com/office/drawing/2016/5/10/chartex" xmlns:cx5="http://schemas.microsoft.com/office/drawing/2016/5/11/chartex" xmlns:mc="http://schemas.openxmlformats.org/markup-compatibility/2006" xmlns:o="urn:schemas-microsoft-com:office:office" xmlns:r="http://schemas.openxmlformats.org/officeDocument/2006/relationships" xmlns:m="http://schemas.openxmlformats.org/officeDocument/2006/math" xmlns:v="urn:schemas-microsoft-com:vml" xmlns:wp14="http://schemas.microsoft.com/office/word/2010/wordprocessingDrawing" xmlns:wp="http://schemas.openxmlformats.org/drawingml/2006/wordprocessingDrawing" xmlns:w10="urn:schemas-microsoft-com:office:word" xmlns:w="http://schemas.openxmlformats.org/wordprocessingml/2006/main" xmlns:w14="http://schemas.microsoft.com/office/word/2010/wordml" xmlns:w15="http://schemas.microsoft.com/office/word/2012/wordml" xmlns:w16se="http://schemas.microsoft.com/office/word/2015/wordml/symex" xmlns:wpg="http://schemas.microsoft.com/office/word/2010/wordprocessingGroup" xmlns:wpi="http://schemas.microsoft.com/office/word/2010/wordprocessingInk" xmlns:wne="http://schemas.microsoft.com/office/word/2006/wordml" xmlns:wps="http://schemas.microsoft.com/office/word/2010/wordprocessingShape" mc:Ignorable="w14 w15 w16se wp14">
+<w:document xmlns:wpc="http://schemas.microsoft.com/office/word/2010/wordprocessingCanvas" xmlns:mc="http://schemas.openxmlformats.org/markup-compatibility/2006" xmlns:o="urn:schemas-microsoft-com:office:office" xmlns:r="http://schemas.openxmlformats.org/officeDocument/2006/relationships" xmlns:m="http://schemas.openxmlformats.org/officeDocument/2006/math" xmlns:v="urn:schemas-microsoft-com:vml" xmlns:wp14="http://schemas.microsoft.com/office/word/2010/wordprocessingDrawing" xmlns:wp="http://schemas.openxmlformats.org/drawingml/2006/wordprocessingDrawing" xmlns:w10="urn:schemas-microsoft-com:office:word" xmlns:w="http://schemas.openxmlformats.org/wordprocessingml/2006/main" xmlns:w14="http://schemas.microsoft.com/office/word/2010/wordml" xmlns:w15="http://schemas.microsoft.com/office/word/2012/wordml" xmlns:wpg="http://schemas.microsoft.com/office/word/2010/wordprocessingGroup" xmlns:wpi="http://schemas.microsoft.com/office/word/2010/wordprocessingInk" xmlns:wne="http://schemas.microsoft.com/office/word/2006/wordml" xmlns:wps="http://schemas.microsoft.com/office/word/2010/wordprocessingShape" mc:Ignorable="w14 w15 wp14">
   <w:body>
     <w:p>
       <w:pPr>
         <w:pStyle w:val="NoSpacing"/>
+        <w:jc w:val="right"/>
       </w:pPr>
       <w:r>
         <w:t>Tim Nguyen (</w:t>
@@ -18,7 +19,15 @@
         <w:t>250961)</w:t>
       </w:r>
       <w:r>
-        <w:t xml:space="preserve"> et </w:t>
+        <w:t xml:space="preserve"> </w:t>
+      </w:r>
+      <w:proofErr w:type="gramStart"/>
+      <w:r>
+        <w:t>et</w:t>
+      </w:r>
+      <w:proofErr w:type="gramEnd"/>
+      <w:r>
+        <w:t xml:space="preserve"> </w:t>
       </w:r>
       <w:r>
         <w:t>Lucie Perrotta</w:t>
@@ -38,7 +47,7 @@
     <w:p>
       <w:pPr>
         <w:pStyle w:val="NoSpacing"/>
-        <w:jc w:val="center"/>
+        <w:jc w:val="both"/>
       </w:pPr>
     </w:p>
     <w:p>
@@ -51,26 +60,29 @@
           <w:u w:val="single"/>
         </w:rPr>
       </w:pPr>
+      <w:proofErr w:type="spellStart"/>
       <w:r>
         <w:rPr>
           <w:b/>
           <w:sz w:val="32"/>
           <w:u w:val="single"/>
         </w:rPr>
-        <w:t>ArchMul - Lab 5</w:t>
-      </w:r>
-    </w:p>
-    <w:p>
-      <w:pPr>
-        <w:pStyle w:val="NoSpacing"/>
+        <w:t>ArchMul</w:t>
+      </w:r>
+      <w:proofErr w:type="spellEnd"/>
+      <w:r>
         <w:rPr>
           <w:b/>
-        </w:rPr>
-      </w:pPr>
-    </w:p>
-    <w:p>
-      <w:pPr>
-        <w:pStyle w:val="NoSpacing"/>
+          <w:sz w:val="32"/>
+          <w:u w:val="single"/>
+        </w:rPr>
+        <w:t xml:space="preserve"> - Lab 5</w:t>
+      </w:r>
+    </w:p>
+    <w:p>
+      <w:pPr>
+        <w:pStyle w:val="NoSpacing"/>
+        <w:jc w:val="both"/>
         <w:rPr>
           <w:b/>
         </w:rPr>
@@ -79,6 +91,7 @@
     <w:p>
       <w:pPr>
         <w:pStyle w:val="NoSpacing"/>
+        <w:jc w:val="both"/>
         <w:rPr>
           <w:b/>
         </w:rPr>
@@ -87,12 +100,424 @@
         <w:rPr>
           <w:b/>
         </w:rPr>
+        <w:t>New cache read machine</w:t>
+      </w:r>
+    </w:p>
+    <w:p>
+      <w:pPr>
+        <w:pStyle w:val="NoSpacing"/>
+        <w:jc w:val="both"/>
+        <w:rPr>
+          <w:b/>
+        </w:rPr>
+      </w:pPr>
+    </w:p>
+    <w:p>
+      <w:pPr>
+        <w:pStyle w:val="NoSpacing"/>
+        <w:jc w:val="both"/>
+      </w:pPr>
+      <w:r>
+        <w:t xml:space="preserve">In the new read machine, we stay idle until there is some activity on the cache (Cs or Read) and then proceed to a “hit test”, which will actually check what state the cache line is </w:t>
+      </w:r>
+      <w:proofErr w:type="gramStart"/>
+      <w:r>
+        <w:t>in</w:t>
+      </w:r>
+      <w:proofErr w:type="gramEnd"/>
+      <w:r>
+        <w:t xml:space="preserve">. By “what state”, we mean that we look for the </w:t>
+      </w:r>
+      <w:r>
+        <w:rPr>
+          <w:i/>
+        </w:rPr>
+        <w:t>asked cache line by the CPU to the cache</w:t>
+      </w:r>
+      <w:r>
+        <w:rPr>
+          <w:i/>
+        </w:rPr>
+        <w:t xml:space="preserve"> </w:t>
+      </w:r>
+      <w:r>
+        <w:t xml:space="preserve">and check its state (M, S, I). If </w:t>
+      </w:r>
+      <w:proofErr w:type="gramStart"/>
+      <w:r>
+        <w:t>it’s</w:t>
+      </w:r>
+      <w:proofErr w:type="gramEnd"/>
+      <w:r>
+        <w:t xml:space="preserve"> M or S then we go back to idle as the CPU can read the value, which is correct. If the line state is I, </w:t>
+      </w:r>
+      <w:r>
+        <w:t>we must go to some further steps.</w:t>
+      </w:r>
+    </w:p>
+    <w:p>
+      <w:pPr>
+        <w:pStyle w:val="NoSpacing"/>
+        <w:jc w:val="both"/>
+      </w:pPr>
+    </w:p>
+    <w:p>
+      <w:pPr>
+        <w:pStyle w:val="NoSpacing"/>
+        <w:jc w:val="both"/>
+      </w:pPr>
+      <w:r>
+        <w:t xml:space="preserve">We must ask the bus to give us the correct value if the line, which can be either in memory or in another cache. </w:t>
+      </w:r>
+      <w:r>
+        <w:t>Therefore,</w:t>
+      </w:r>
+      <w:r>
+        <w:t xml:space="preserve"> we ask for access like usual and ask the bus (</w:t>
+      </w:r>
+      <w:r>
+        <w:rPr>
+          <w:i/>
+        </w:rPr>
+        <w:t>wait bus complete access</w:t>
+      </w:r>
+      <w:r>
+        <w:t>) if some other cache has a copy of the line in M state. If no, then we load the line from memory and go back to idle while becoming S.</w:t>
+      </w:r>
+    </w:p>
+    <w:p>
+      <w:pPr>
+        <w:pStyle w:val="NoSpacing"/>
+        <w:jc w:val="both"/>
+      </w:pPr>
+    </w:p>
+    <w:p>
+      <w:pPr>
+        <w:pStyle w:val="NoSpacing"/>
+        <w:jc w:val="both"/>
+      </w:pPr>
+      <w:r>
+        <w:t xml:space="preserve">If another cache owns it, we ask for a </w:t>
+      </w:r>
+      <w:proofErr w:type="spellStart"/>
+      <w:r>
+        <w:t>writeback</w:t>
+      </w:r>
+      <w:proofErr w:type="spellEnd"/>
+      <w:r>
+        <w:t xml:space="preserve"> and go to state </w:t>
+      </w:r>
+      <w:r>
+        <w:rPr>
+          <w:i/>
+        </w:rPr>
+        <w:t xml:space="preserve">wait bus grant </w:t>
+      </w:r>
+      <w:proofErr w:type="spellStart"/>
+      <w:r>
+        <w:rPr>
+          <w:i/>
+        </w:rPr>
+        <w:t>writeback</w:t>
+      </w:r>
+      <w:proofErr w:type="spellEnd"/>
+      <w:r>
+        <w:t xml:space="preserve">, we wait for the bus to proceed, and when we get the new </w:t>
+      </w:r>
+      <w:r>
+        <w:t>value,</w:t>
+      </w:r>
+      <w:r>
+        <w:t xml:space="preserve"> we become S (and the other </w:t>
+      </w:r>
+      <w:proofErr w:type="gramStart"/>
+      <w:r>
+        <w:t>cache which</w:t>
+      </w:r>
+      <w:proofErr w:type="gramEnd"/>
+      <w:r>
+        <w:t xml:space="preserve"> was in M as well).</w:t>
+      </w:r>
+      <w:r>
+        <w:t xml:space="preserve"> </w:t>
+      </w:r>
+      <w:r>
+        <w:t xml:space="preserve">If a write happens while we are in </w:t>
+      </w:r>
+      <w:bookmarkStart w:id="0" w:name="_GoBack"/>
+      <w:r>
+        <w:rPr>
+          <w:i/>
+        </w:rPr>
+        <w:t xml:space="preserve">wait bus grant </w:t>
+      </w:r>
+      <w:proofErr w:type="spellStart"/>
+      <w:r>
+        <w:rPr>
+          <w:i/>
+        </w:rPr>
+        <w:t>writeback</w:t>
+      </w:r>
+      <w:proofErr w:type="spellEnd"/>
+      <w:r>
+        <w:t xml:space="preserve"> </w:t>
+      </w:r>
+      <w:bookmarkEnd w:id="0"/>
+      <w:r>
+        <w:t xml:space="preserve">state, we </w:t>
+      </w:r>
+      <w:proofErr w:type="gramStart"/>
+      <w:r>
+        <w:t>can’t</w:t>
+      </w:r>
+      <w:proofErr w:type="gramEnd"/>
+      <w:r>
+        <w:t xml:space="preserve"> just continue and become shared. We must go back to hit test state and proceed again, taking this new write in account.</w:t>
+      </w:r>
+    </w:p>
+    <w:p>
+      <w:pPr>
+        <w:pStyle w:val="NoSpacing"/>
+        <w:jc w:val="both"/>
+      </w:pPr>
+    </w:p>
+    <w:p>
+      <w:pPr>
+        <w:pStyle w:val="NoSpacing"/>
+        <w:jc w:val="both"/>
+      </w:pPr>
+      <w:r>
+        <w:t xml:space="preserve">If there is no </w:t>
+      </w:r>
+      <w:proofErr w:type="gramStart"/>
+      <w:r>
+        <w:t>write ,we</w:t>
+      </w:r>
+      <w:proofErr w:type="gramEnd"/>
+      <w:r>
+        <w:t xml:space="preserve"> can just proceed. </w:t>
+      </w:r>
+      <w:r>
+        <w:t>Finally we go back to idle.</w:t>
+      </w:r>
+    </w:p>
+    <w:p>
+      <w:pPr>
+        <w:pStyle w:val="NoSpacing"/>
+        <w:jc w:val="both"/>
+        <w:rPr>
+          <w:b/>
+        </w:rPr>
+      </w:pPr>
+    </w:p>
+    <w:p>
+      <w:pPr>
+        <w:pStyle w:val="NoSpacing"/>
+        <w:jc w:val="both"/>
+        <w:rPr>
+          <w:b/>
+        </w:rPr>
+      </w:pPr>
+      <w:r>
+        <w:rPr>
+          <w:b/>
+        </w:rPr>
+        <w:t>New cache write machine</w:t>
+      </w:r>
+    </w:p>
+    <w:p>
+      <w:pPr>
+        <w:pStyle w:val="NoSpacing"/>
+        <w:jc w:val="both"/>
+        <w:rPr>
+          <w:b/>
+        </w:rPr>
+      </w:pPr>
+    </w:p>
+    <w:p>
+      <w:pPr>
+        <w:pStyle w:val="NoSpacing"/>
+        <w:jc w:val="both"/>
+      </w:pPr>
+      <w:r>
+        <w:t xml:space="preserve">Same as before, we wat for some CPU activity to go to </w:t>
+      </w:r>
+      <w:r>
+        <w:rPr>
+          <w:i/>
+        </w:rPr>
+        <w:t>hit test</w:t>
+      </w:r>
+      <w:r>
+        <w:t xml:space="preserve"> state. Again, we check what state the cache line is </w:t>
+      </w:r>
+      <w:proofErr w:type="gramStart"/>
+      <w:r>
+        <w:t>in</w:t>
+      </w:r>
+      <w:proofErr w:type="gramEnd"/>
+      <w:r>
+        <w:t xml:space="preserve">. If the state is S or M and that nothing happens on the bus, then we simply go back to the idle state. If we </w:t>
+      </w:r>
+      <w:r>
+        <w:t xml:space="preserve">are </w:t>
+      </w:r>
+      <w:r>
+        <w:t>in state S, me must also invalidate other S caches and become M.</w:t>
+      </w:r>
+    </w:p>
+    <w:p>
+      <w:pPr>
+        <w:pStyle w:val="NoSpacing"/>
+        <w:jc w:val="both"/>
+      </w:pPr>
+    </w:p>
+    <w:p>
+      <w:pPr>
+        <w:pStyle w:val="NoSpacing"/>
+        <w:jc w:val="both"/>
+      </w:pPr>
+      <w:r>
+        <w:t>If we are in I state, we go to next step and ask the bus if another cache</w:t>
+      </w:r>
+      <w:r>
+        <w:t xml:space="preserve"> owns the correct value.</w:t>
+      </w:r>
+    </w:p>
+    <w:p>
+      <w:pPr>
+        <w:pStyle w:val="NoSpacing"/>
+        <w:jc w:val="both"/>
+      </w:pPr>
+    </w:p>
+    <w:p>
+      <w:pPr>
+        <w:pStyle w:val="NoSpacing"/>
+        <w:jc w:val="both"/>
+      </w:pPr>
+      <w:r>
+        <w:t xml:space="preserve">Now if we </w:t>
+      </w:r>
+      <w:r>
+        <w:t>are</w:t>
+      </w:r>
+      <w:r>
+        <w:t xml:space="preserve"> in state S </w:t>
+      </w:r>
+      <w:r>
+        <w:rPr>
+          <w:u w:val="single"/>
+        </w:rPr>
+        <w:t>and</w:t>
+      </w:r>
+      <w:r>
+        <w:t xml:space="preserve"> a </w:t>
+      </w:r>
+      <w:proofErr w:type="spellStart"/>
+      <w:r>
+        <w:rPr>
+          <w:i/>
+        </w:rPr>
+        <w:t>BusInv</w:t>
+      </w:r>
+      <w:proofErr w:type="spellEnd"/>
+      <w:r>
+        <w:t xml:space="preserve"> </w:t>
+      </w:r>
+      <w:proofErr w:type="spellStart"/>
+      <w:r>
+        <w:t>happends</w:t>
+      </w:r>
+      <w:proofErr w:type="spellEnd"/>
+      <w:r>
+        <w:t xml:space="preserve"> on the bus (transient </w:t>
+      </w:r>
+      <w:proofErr w:type="gramStart"/>
+      <w:r>
+        <w:t>state !</w:t>
+      </w:r>
+      <w:proofErr w:type="gramEnd"/>
+      <w:r>
+        <w:t xml:space="preserve">), then we proceed as if we were </w:t>
+      </w:r>
+      <w:r>
+        <w:t>in I state</w:t>
+      </w:r>
+      <w:r>
+        <w:t xml:space="preserve"> (that is ask who owns the value now)</w:t>
+      </w:r>
+      <w:r>
+        <w:t>, as the given graph indicates.</w:t>
+      </w:r>
+    </w:p>
+    <w:p>
+      <w:pPr>
+        <w:pStyle w:val="NoSpacing"/>
+        <w:jc w:val="both"/>
+      </w:pPr>
+    </w:p>
+    <w:p>
+      <w:pPr>
+        <w:pStyle w:val="NoSpacing"/>
+        <w:jc w:val="both"/>
+      </w:pPr>
+      <w:r>
+        <w:t xml:space="preserve">Then the bus answers if there is some cache in M state. If not, all the other caches are </w:t>
+      </w:r>
+      <w:proofErr w:type="gramStart"/>
+      <w:r>
+        <w:t>either in S (valid) or I</w:t>
+      </w:r>
+      <w:proofErr w:type="gramEnd"/>
+      <w:r>
+        <w:t xml:space="preserve"> (invalid). So we just become M and invalidate other caches.</w:t>
+      </w:r>
+    </w:p>
+    <w:p>
+      <w:pPr>
+        <w:pStyle w:val="NoSpacing"/>
+        <w:jc w:val="both"/>
+      </w:pPr>
+      <w:r>
+        <w:t xml:space="preserve">If there is some M cache, we must ask it to </w:t>
+      </w:r>
+      <w:proofErr w:type="spellStart"/>
+      <w:r>
+        <w:t>writeback</w:t>
+      </w:r>
+      <w:proofErr w:type="spellEnd"/>
+      <w:r>
+        <w:t xml:space="preserve"> to the memory before invalidating it and becoming M. All the steps to achieve this are the same as usual.</w:t>
+      </w:r>
+    </w:p>
+    <w:p>
+      <w:pPr>
+        <w:pStyle w:val="NoSpacing"/>
+        <w:jc w:val="both"/>
+        <w:rPr>
+          <w:b/>
+        </w:rPr>
+      </w:pPr>
+    </w:p>
+    <w:p>
+      <w:pPr>
+        <w:pStyle w:val="NoSpacing"/>
+        <w:jc w:val="both"/>
+        <w:rPr>
+          <w:b/>
+        </w:rPr>
+      </w:pPr>
+      <w:r>
+        <w:rPr>
+          <w:b/>
+        </w:rPr>
         <w:t>New snoop machine</w:t>
       </w:r>
     </w:p>
     <w:p>
       <w:pPr>
         <w:pStyle w:val="NoSpacing"/>
+        <w:jc w:val="both"/>
         <w:rPr>
           <w:b/>
         </w:rPr>
@@ -106,85 +531,168 @@
       <w:r>
         <w:t>In the new snoop state machine, we use a signal called “</w:t>
       </w:r>
+      <w:proofErr w:type="spellStart"/>
       <w:r>
         <w:rPr>
           <w:i/>
         </w:rPr>
         <w:t>myState</w:t>
       </w:r>
+      <w:proofErr w:type="spellEnd"/>
       <w:r>
         <w:t xml:space="preserve">”. This signal is generated from the </w:t>
       </w:r>
+      <w:proofErr w:type="spellStart"/>
       <w:r>
         <w:rPr>
           <w:i/>
         </w:rPr>
         <w:t>TagArray</w:t>
       </w:r>
-      <w:r>
-        <w:t>??? By passing to it the cmdAddr we just have snooped on the bus, and ask it to send back the state (M,</w:t>
-      </w:r>
+      <w:proofErr w:type="spellEnd"/>
       <w:r>
         <w:t xml:space="preserve"> </w:t>
       </w:r>
+      <w:proofErr w:type="gramStart"/>
+      <w:r>
+        <w:t>By</w:t>
+      </w:r>
+      <w:proofErr w:type="gramEnd"/>
+      <w:r>
+        <w:t xml:space="preserve"> passing to it the </w:t>
+      </w:r>
+      <w:proofErr w:type="spellStart"/>
+      <w:r>
+        <w:rPr>
+          <w:i/>
+        </w:rPr>
+        <w:t>cmdAddr</w:t>
+      </w:r>
+      <w:proofErr w:type="spellEnd"/>
+      <w:r>
+        <w:t xml:space="preserve"> we just have snooped on the bus, and ask it to send back the state (M,</w:t>
+      </w:r>
+      <w:r>
+        <w:t xml:space="preserve"> </w:t>
+      </w:r>
       <w:r>
         <w:t>S,</w:t>
       </w:r>
       <w:r>
         <w:t xml:space="preserve"> </w:t>
       </w:r>
-      <w:bookmarkStart w:id="0" w:name="_GoBack"/>
-      <w:bookmarkEnd w:id="0"/>
-      <w:r>
-        <w:t xml:space="preserve">I) of the line corresponding to the cmdAddr in the </w:t>
-      </w:r>
+      <w:r>
+        <w:t xml:space="preserve">I) of the line corresponding to the </w:t>
+      </w:r>
+      <w:proofErr w:type="spellStart"/>
+      <w:r>
+        <w:rPr>
+          <w:i/>
+        </w:rPr>
+        <w:t>cmdAddr</w:t>
+      </w:r>
+      <w:proofErr w:type="spellEnd"/>
+      <w:r>
+        <w:t xml:space="preserve"> in the </w:t>
+      </w:r>
+      <w:proofErr w:type="spellStart"/>
       <w:r>
         <w:rPr>
           <w:i/>
         </w:rPr>
         <w:t>TagArray</w:t>
       </w:r>
-      <w:r>
-        <w:t>???.</w:t>
-      </w:r>
-    </w:p>
-    <w:p>
-      <w:pPr>
-        <w:pStyle w:val="NoSpacing"/>
-        <w:jc w:val="both"/>
-      </w:pPr>
-    </w:p>
-    <w:p>
-      <w:pPr>
-        <w:pStyle w:val="NoSpacing"/>
-        <w:jc w:val="both"/>
-      </w:pPr>
-      <w:r>
-        <w:t>We also use a SnoopReg to store the Snooped address and command while doing our instruction. The address and command are red during the snoop and then stored and used to know if a writeback is needed for example.</w:t>
-      </w:r>
-    </w:p>
-    <w:p>
-      <w:pPr>
-        <w:pStyle w:val="NoSpacing"/>
-        <w:jc w:val="both"/>
-      </w:pPr>
-    </w:p>
-    <w:p>
-      <w:pPr>
-        <w:pStyle w:val="NoSpacing"/>
-        <w:jc w:val="both"/>
-      </w:pPr>
-      <w:r>
-        <w:t xml:space="preserve">Also, whenever we want to invalidate some line in the cache (that is, set it to </w:t>
-      </w:r>
+      <w:proofErr w:type="spellEnd"/>
+      <w:r>
+        <w:t>.</w:t>
+      </w:r>
+    </w:p>
+    <w:p>
+      <w:pPr>
+        <w:pStyle w:val="NoSpacing"/>
+        <w:jc w:val="both"/>
+      </w:pPr>
+    </w:p>
+    <w:p>
+      <w:pPr>
+        <w:pStyle w:val="NoSpacing"/>
+        <w:jc w:val="both"/>
+      </w:pPr>
+      <w:r>
+        <w:lastRenderedPageBreak/>
+        <w:t xml:space="preserve">We also use a </w:t>
+      </w:r>
+      <w:proofErr w:type="spellStart"/>
+      <w:r>
+        <w:rPr>
+          <w:i/>
+        </w:rPr>
+        <w:t>SnoopReg</w:t>
+      </w:r>
+      <w:proofErr w:type="spellEnd"/>
+      <w:r>
+        <w:t xml:space="preserve"> to store the Snooped address and command while doing our instruction. The address and command are red during the </w:t>
+      </w:r>
+      <w:proofErr w:type="gramStart"/>
+      <w:r>
+        <w:t>snoop and then stored</w:t>
+      </w:r>
+      <w:proofErr w:type="gramEnd"/>
+      <w:r>
+        <w:t xml:space="preserve"> and used to know if a </w:t>
+      </w:r>
+      <w:proofErr w:type="spellStart"/>
+      <w:r>
+        <w:t>writeback</w:t>
+      </w:r>
+      <w:proofErr w:type="spellEnd"/>
+      <w:r>
+        <w:t xml:space="preserve"> is needed for example.</w:t>
+      </w:r>
+    </w:p>
+    <w:p>
+      <w:pPr>
+        <w:pStyle w:val="NoSpacing"/>
+        <w:jc w:val="both"/>
+      </w:pPr>
+    </w:p>
+    <w:p>
+      <w:pPr>
+        <w:pStyle w:val="NoSpacing"/>
+        <w:jc w:val="both"/>
+        <w:rPr>
+          <w:lang w:val="fr-CH"/>
+        </w:rPr>
+      </w:pPr>
+      <w:proofErr w:type="gramStart"/>
+      <w:r>
+        <w:t>Also</w:t>
+      </w:r>
+      <w:proofErr w:type="gramEnd"/>
+      <w:r>
+        <w:t xml:space="preserve">, whenever we want to invalidate some line in the cache (that is, set it to </w:t>
+      </w:r>
+      <w:proofErr w:type="spellStart"/>
       <w:r>
         <w:rPr>
           <w:i/>
         </w:rPr>
         <w:t>myState</w:t>
       </w:r>
-      <w:r>
-        <w:t xml:space="preserve"> = I), we copy it into the VictimReg.</w:t>
+      <w:proofErr w:type="spellEnd"/>
+      <w:r>
+        <w:t xml:space="preserve"> = I), we copy it into the </w:t>
+      </w:r>
+      <w:proofErr w:type="spellStart"/>
+      <w:r>
+        <w:rPr>
+          <w:i/>
+        </w:rPr>
+        <w:t>VictimReg</w:t>
+      </w:r>
+      <w:proofErr w:type="spellEnd"/>
+      <w:r>
+        <w:t>.</w:t>
       </w:r>
     </w:p>
     <w:sectPr>
@@ -198,7 +706,7 @@
 </file>
 
 <file path=word/styles.xml><?xml version="1.0" encoding="utf-8"?>
-<w:styles xmlns:mc="http://schemas.openxmlformats.org/markup-compatibility/2006" xmlns:r="http://schemas.openxmlformats.org/officeDocument/2006/relationships" xmlns:w="http://schemas.openxmlformats.org/wordprocessingml/2006/main" xmlns:w14="http://schemas.microsoft.com/office/word/2010/wordml" xmlns:w15="http://schemas.microsoft.com/office/word/2012/wordml" xmlns:w16se="http://schemas.microsoft.com/office/word/2015/wordml/symex" mc:Ignorable="w14 w15 w16se">
+<w:styles xmlns:mc="http://schemas.openxmlformats.org/markup-compatibility/2006" xmlns:r="http://schemas.openxmlformats.org/officeDocument/2006/relationships" xmlns:w="http://schemas.openxmlformats.org/wordprocessingml/2006/main" xmlns:w14="http://schemas.microsoft.com/office/word/2010/wordml" xmlns:w15="http://schemas.microsoft.com/office/word/2012/wordml" mc:Ignorable="w14 w15">
   <w:docDefaults>
     <w:rPrDefault>
       <w:rPr>
@@ -214,7 +722,7 @@
       </w:pPr>
     </w:pPrDefault>
   </w:docDefaults>
-  <w:latentStyles w:defLockedState="0" w:defUIPriority="99" w:defSemiHidden="0" w:defUnhideWhenUsed="0" w:defQFormat="0" w:count="374">
+  <w:latentStyles w:defLockedState="0" w:defUIPriority="99" w:defSemiHidden="0" w:defUnhideWhenUsed="0" w:defQFormat="0" w:count="371">
     <w:lsdException w:name="Normal" w:uiPriority="0" w:qFormat="1"/>
     <w:lsdException w:name="heading 1" w:uiPriority="9" w:qFormat="1"/>
     <w:lsdException w:name="heading 2" w:semiHidden="1" w:uiPriority="9" w:unhideWhenUsed="1" w:qFormat="1"/>
@@ -320,6 +828,7 @@
     <w:lsdException w:name="HTML Sample" w:semiHidden="1" w:unhideWhenUsed="1"/>
     <w:lsdException w:name="HTML Typewriter" w:semiHidden="1" w:unhideWhenUsed="1"/>
     <w:lsdException w:name="HTML Variable" w:semiHidden="1" w:unhideWhenUsed="1"/>
+    <w:lsdException w:name="Normal Table" w:semiHidden="1" w:unhideWhenUsed="1"/>
     <w:lsdException w:name="annotation subject" w:semiHidden="1" w:unhideWhenUsed="1"/>
     <w:lsdException w:name="No List" w:semiHidden="1" w:unhideWhenUsed="1"/>
     <w:lsdException w:name="Outline List 1" w:semiHidden="1" w:unhideWhenUsed="1"/>
@@ -364,6 +873,7 @@
     <w:lsdException w:name="Table Professional" w:semiHidden="1" w:unhideWhenUsed="1"/>
     <w:lsdException w:name="Table Subtle 1" w:semiHidden="1" w:unhideWhenUsed="1"/>
     <w:lsdException w:name="Table Subtle 2" w:semiHidden="1" w:unhideWhenUsed="1"/>
+    <w:lsdException w:name="Table Web 1" w:semiHidden="1" w:unhideWhenUsed="1"/>
     <w:lsdException w:name="Table Web 2" w:semiHidden="1" w:unhideWhenUsed="1"/>
     <w:lsdException w:name="Table Web 3" w:semiHidden="1" w:unhideWhenUsed="1"/>
     <w:lsdException w:name="Balloon Text" w:semiHidden="1" w:unhideWhenUsed="1"/>
@@ -584,9 +1094,6 @@
     <w:lsdException w:name="List Table 5 Dark Accent 6" w:uiPriority="50"/>
     <w:lsdException w:name="List Table 6 Colorful Accent 6" w:uiPriority="51"/>
     <w:lsdException w:name="List Table 7 Colorful Accent 6" w:uiPriority="52"/>
-    <w:lsdException w:name="Mention" w:semiHidden="1" w:unhideWhenUsed="1"/>
-    <w:lsdException w:name="Smart Hyperlink" w:semiHidden="1" w:unhideWhenUsed="1"/>
-    <w:lsdException w:name="Hashtag" w:semiHidden="1" w:unhideWhenUsed="1"/>
   </w:latentStyles>
   <w:style w:type="paragraph" w:default="1" w:styleId="Normal">
     <w:name w:val="Normal"/>

</xml_diff>